<commit_message>
correct typo in report
</commit_message>
<xml_diff>
--- a/support_material/Report_Draft.docx
+++ b/support_material/Report_Draft.docx
@@ -496,15 +496,15 @@
           </w:tcPr>
           <w:p>
             <w:r>
-              <w:t xml:space="preserve">Owns a house (either outright or with a </w:t>
-            </w:r>
-            <w:proofErr w:type="spellStart"/>
-            <w:r>
-              <w:t>mortage</w:t>
-            </w:r>
-            <w:proofErr w:type="spellEnd"/>
-            <w:r>
-              <w:t>)</w:t>
+              <w:t>Owns a house (either outright or with a mort</w:t>
+            </w:r>
+            <w:r>
+              <w:t>g</w:t>
+            </w:r>
+            <w:bookmarkStart w:id="0" w:name="_GoBack"/>
+            <w:bookmarkEnd w:id="0"/>
+            <w:r>
+              <w:t>age)</w:t>
             </w:r>
           </w:p>
         </w:tc>
@@ -658,10 +658,16 @@
         </w:r>
       </w:fldSimple>
       <w:r>
-        <w:t xml:space="preserve"> The four travel-to-work areas: Glasgow in red; Edinburgh in blue; Dundee in green; and Aberdeen in purple.</w:t>
-      </w:r>
-      <w:bookmarkStart w:id="0" w:name="_GoBack"/>
-      <w:bookmarkEnd w:id="0"/>
+        <w:t xml:space="preserve"> </w:t>
+      </w:r>
+      <w:proofErr w:type="gramStart"/>
+      <w:r>
+        <w:t>The</w:t>
+      </w:r>
+      <w:proofErr w:type="gramEnd"/>
+      <w:r>
+        <w:t xml:space="preserve"> four travel-to-work areas: Glasgow in red; Edinburgh in blue; Dundee in green; and Aberdeen in purple.</w:t>
+      </w:r>
     </w:p>
     <w:p>
       <w:r>

</xml_diff>